<commit_message>
HTM Config results updated
</commit_message>
<xml_diff>
--- a/Project12_HTMCLAVideoLearning/HTMVideoLearning/Run2/YotubeVideoResults/ResultLog(HTMconfig).docx
+++ b/Project12_HTMCLAVideoLearning/HTMVideoLearning/Run2/YotubeVideoResults/ResultLog(HTMconfig).docx
@@ -3597,16 +3597,302 @@
           <w:lang w:val="en-US"/>
         </w:rPr>
       </w:pPr>
+      <w:r>
+        <w:rPr>
+          <w:rFonts w:hint="default"/>
+          <w:b/>
+          <w:bCs/>
+          <w:lang w:val="en-US"/>
+        </w:rPr>
+        <w:t>Enable both PermanenceDecrement = 0.15 and PermanenceIncrement = 0.15</w:t>
+      </w:r>
+    </w:p>
+    <w:p>
+      <w:pPr>
+        <w:rPr>
+          <w:rFonts w:hint="default"/>
+          <w:b w:val="0"/>
+          <w:bCs w:val="0"/>
+          <w:lang w:val="en-US"/>
+        </w:rPr>
+      </w:pPr>
+      <w:r>
+        <w:rPr>
+          <w:rFonts w:hint="default"/>
+          <w:b w:val="0"/>
+          <w:bCs w:val="0"/>
+          <w:lang w:val="en-US"/>
+        </w:rPr>
+        <w:t>Result Log for reaching saturated accuracy at 95.94594594594594</w:t>
+      </w:r>
+    </w:p>
+    <w:p>
+      <w:pPr>
+        <w:rPr>
+          <w:rFonts w:hint="default"/>
+          <w:b w:val="0"/>
+          <w:bCs w:val="0"/>
+          <w:lang w:val="en-US"/>
+        </w:rPr>
+      </w:pPr>
+      <w:r>
+        <w:rPr>
+          <w:rFonts w:hint="default"/>
+          <w:b w:val="0"/>
+          <w:bCs w:val="0"/>
+          <w:lang w:val="en-US"/>
+        </w:rPr>
+        <w:t>Label: Video 1</w:t>
+      </w:r>
+    </w:p>
+    <w:p>
+      <w:pPr>
+        <w:rPr>
+          <w:rFonts w:hint="default"/>
+          <w:b w:val="0"/>
+          <w:bCs w:val="0"/>
+          <w:lang w:val="en-US"/>
+        </w:rPr>
+      </w:pPr>
+      <w:r>
+        <w:rPr>
+          <w:rFonts w:hint="default"/>
+          <w:b w:val="0"/>
+          <w:bCs w:val="0"/>
+          <w:lang w:val="en-US"/>
+        </w:rPr>
+        <w:t>Video Name: final_61eeb9d16659f6012be9ea81_421400</w:t>
+      </w:r>
+    </w:p>
+    <w:p>
+      <w:pPr>
+        <w:rPr>
+          <w:rFonts w:hint="default"/>
+          <w:b w:val="0"/>
+          <w:bCs w:val="0"/>
+          <w:lang w:val="en-US"/>
+        </w:rPr>
+      </w:pPr>
+      <w:r>
+        <w:rPr>
+          <w:rFonts w:hint="default"/>
+          <w:b w:val="0"/>
+          <w:bCs w:val="0"/>
+          <w:lang w:val="en-US"/>
+        </w:rPr>
+        <w:t>Stop after 115 cycles</w:t>
+      </w:r>
+    </w:p>
+    <w:p>
+      <w:pPr>
+        <w:rPr>
+          <w:rFonts w:hint="default"/>
+          <w:b w:val="0"/>
+          <w:bCs w:val="0"/>
+          <w:lang w:val="en-US"/>
+        </w:rPr>
+      </w:pPr>
+      <w:r>
+        <w:rPr>
+          <w:rFonts w:hint="default"/>
+          <w:b w:val="0"/>
+          <w:bCs w:val="0"/>
+          <w:lang w:val="en-US"/>
+        </w:rPr>
+        <w:t>Elapsed time: 17 min.</w:t>
+      </w:r>
+    </w:p>
+    <w:p>
+      <w:pPr>
+        <w:rPr>
+          <w:rFonts w:hint="default"/>
+          <w:b w:val="0"/>
+          <w:bCs w:val="0"/>
+          <w:lang w:val="en-US"/>
+        </w:rPr>
+      </w:pPr>
+      <w:r>
+        <w:rPr>
+          <w:rFonts w:hint="default"/>
+          <w:b w:val="0"/>
+          <w:bCs w:val="0"/>
+          <w:lang w:val="en-US"/>
+        </w:rPr>
+        <w:t>reaching stable after enter newborn cycle 232.</w:t>
+      </w:r>
+    </w:p>
+    <w:p>
+      <w:pPr>
+        <w:rPr>
+          <w:rFonts w:hint="default"/>
+          <w:b w:val="0"/>
+          <w:bCs w:val="0"/>
+          <w:lang w:val="en-US"/>
+        </w:rPr>
+      </w:pPr>
+    </w:p>
+    <w:p>
+      <w:pPr>
+        <w:rPr>
+          <w:rFonts w:hint="default"/>
+          <w:b w:val="0"/>
+          <w:bCs w:val="0"/>
+          <w:lang w:val="en-US"/>
+        </w:rPr>
+      </w:pPr>
+      <w:r>
+        <w:rPr>
+          <w:rFonts w:hint="default"/>
+          <w:b/>
+          <w:bCs/>
+          <w:lang w:val="en-US"/>
+        </w:rPr>
+        <w:t>Enable both PermanenceDecrement = 0.2 and PermanenceIncrement = 0.2</w:t>
+      </w:r>
+    </w:p>
+    <w:p>
+      <w:pPr>
+        <w:rPr>
+          <w:rFonts w:hint="default"/>
+          <w:b w:val="0"/>
+          <w:bCs w:val="0"/>
+          <w:lang w:val="en-US"/>
+        </w:rPr>
+      </w:pPr>
+      <w:r>
+        <w:rPr>
+          <w:rFonts w:hint="default"/>
+          <w:b w:val="0"/>
+          <w:bCs w:val="0"/>
+          <w:lang w:val="en-US"/>
+        </w:rPr>
+        <w:t>Result Log for reaching saturated accuracy at 97.2972972972973</w:t>
+      </w:r>
+    </w:p>
+    <w:p>
+      <w:pPr>
+        <w:rPr>
+          <w:rFonts w:hint="default"/>
+          <w:b w:val="0"/>
+          <w:bCs w:val="0"/>
+          <w:lang w:val="en-US"/>
+        </w:rPr>
+      </w:pPr>
+      <w:r>
+        <w:rPr>
+          <w:rFonts w:hint="default"/>
+          <w:b w:val="0"/>
+          <w:bCs w:val="0"/>
+          <w:lang w:val="en-US"/>
+        </w:rPr>
+        <w:t>Label: Video 1</w:t>
+      </w:r>
+    </w:p>
+    <w:p>
+      <w:pPr>
+        <w:rPr>
+          <w:rFonts w:hint="default"/>
+          <w:b w:val="0"/>
+          <w:bCs w:val="0"/>
+          <w:lang w:val="en-US"/>
+        </w:rPr>
+      </w:pPr>
+      <w:r>
+        <w:rPr>
+          <w:rFonts w:hint="default"/>
+          <w:b w:val="0"/>
+          <w:bCs w:val="0"/>
+          <w:lang w:val="en-US"/>
+        </w:rPr>
+        <w:t>Video Name: final_61eeb9d16659f6012be9ea81_421400</w:t>
+      </w:r>
+    </w:p>
+    <w:p>
+      <w:pPr>
+        <w:rPr>
+          <w:rFonts w:hint="default"/>
+          <w:b w:val="0"/>
+          <w:bCs w:val="0"/>
+          <w:lang w:val="en-US"/>
+        </w:rPr>
+      </w:pPr>
+      <w:r>
+        <w:rPr>
+          <w:rFonts w:hint="default"/>
+          <w:b w:val="0"/>
+          <w:bCs w:val="0"/>
+          <w:lang w:val="en-US"/>
+        </w:rPr>
+        <w:t>Stop after 181 cycles</w:t>
+      </w:r>
+    </w:p>
+    <w:p>
+      <w:pPr>
+        <w:rPr>
+          <w:rFonts w:hint="default"/>
+          <w:b w:val="0"/>
+          <w:bCs w:val="0"/>
+          <w:lang w:val="en-US"/>
+        </w:rPr>
+      </w:pPr>
+      <w:r>
+        <w:rPr>
+          <w:rFonts w:hint="default"/>
+          <w:b w:val="0"/>
+          <w:bCs w:val="0"/>
+          <w:lang w:val="en-US"/>
+        </w:rPr>
+        <w:t>Elapsed time: 31 min.</w:t>
+      </w:r>
+    </w:p>
+    <w:p>
+      <w:pPr>
+        <w:rPr>
+          <w:rFonts w:hint="default"/>
+          <w:b w:val="0"/>
+          <w:bCs w:val="0"/>
+          <w:lang w:val="en-US"/>
+        </w:rPr>
+      </w:pPr>
+      <w:r>
+        <w:rPr>
+          <w:rFonts w:hint="default"/>
+          <w:b w:val="0"/>
+          <w:bCs w:val="0"/>
+          <w:lang w:val="en-US"/>
+        </w:rPr>
+        <w:t>reaching stable after enter newborn cycle 300.</w:t>
+      </w:r>
+    </w:p>
+    <w:p>
+      <w:pPr>
+        <w:rPr>
+          <w:rFonts w:hint="default"/>
+          <w:b w:val="0"/>
+          <w:bCs w:val="0"/>
+          <w:lang w:val="en-US"/>
+        </w:rPr>
+      </w:pPr>
+    </w:p>
+    <w:p>
+      <w:pPr>
+        <w:rPr>
+          <w:rFonts w:hint="default"/>
+          <w:b w:val="0"/>
+          <w:bCs w:val="0"/>
+          <w:lang w:val="en-US"/>
+        </w:rPr>
+      </w:pPr>
+      <w:r>
+        <w:rPr>
+          <w:rFonts w:hint="default"/>
+          <w:b/>
+          <w:bCs/>
+          <w:lang w:val="en-US"/>
+        </w:rPr>
+        <w:t>Enable both PermanenceDecrement = 0.25</w:t>
+      </w:r>
       <w:bookmarkStart w:id="0" w:name="_GoBack"/>
-      <w:r>
-        <w:rPr>
-          <w:rFonts w:hint="default"/>
-          <w:b/>
-          <w:bCs/>
-          <w:lang w:val="en-US"/>
-        </w:rPr>
-        <w:t>Enable both</w:t>
-      </w:r>
       <w:bookmarkEnd w:id="0"/>
       <w:r>
         <w:rPr>
@@ -3615,26 +3901,26 @@
           <w:bCs/>
           <w:lang w:val="en-US"/>
         </w:rPr>
-        <w:t xml:space="preserve"> PermanenceDecrement = 0.15 and PermanenceIncrement = 0.15</w:t>
-      </w:r>
-    </w:p>
-    <w:p>
-      <w:pPr>
-        <w:rPr>
-          <w:rFonts w:hint="default"/>
-          <w:b w:val="0"/>
-          <w:bCs w:val="0"/>
-          <w:lang w:val="en-US"/>
-        </w:rPr>
-      </w:pPr>
-      <w:r>
-        <w:rPr>
-          <w:rFonts w:hint="default"/>
-          <w:b w:val="0"/>
-          <w:bCs w:val="0"/>
-          <w:lang w:val="en-US"/>
-        </w:rPr>
-        <w:t>Result Log for reaching saturated accuracy at 95.94594594594594</w:t>
+        <w:t xml:space="preserve"> and PermanenceIncrement = 0.25</w:t>
+      </w:r>
+    </w:p>
+    <w:p>
+      <w:pPr>
+        <w:rPr>
+          <w:rFonts w:hint="default"/>
+          <w:b w:val="0"/>
+          <w:bCs w:val="0"/>
+          <w:lang w:val="en-US"/>
+        </w:rPr>
+      </w:pPr>
+      <w:r>
+        <w:rPr>
+          <w:rFonts w:hint="default"/>
+          <w:b w:val="0"/>
+          <w:bCs w:val="0"/>
+          <w:lang w:val="en-US"/>
+        </w:rPr>
+        <w:t>Result Log for reaching saturated accuracy at 86.48648648648648</w:t>
       </w:r>
     </w:p>
     <w:p>
@@ -3691,26 +3977,26 @@
           <w:bCs w:val="0"/>
           <w:lang w:val="en-US"/>
         </w:rPr>
-        <w:t>Stop after 115 cycles</w:t>
-      </w:r>
-    </w:p>
-    <w:p>
-      <w:pPr>
-        <w:rPr>
-          <w:rFonts w:hint="default"/>
-          <w:b w:val="0"/>
-          <w:bCs w:val="0"/>
-          <w:lang w:val="en-US"/>
-        </w:rPr>
-      </w:pPr>
-      <w:r>
-        <w:rPr>
-          <w:rFonts w:hint="default"/>
-          <w:b w:val="0"/>
-          <w:bCs w:val="0"/>
-          <w:lang w:val="en-US"/>
-        </w:rPr>
-        <w:t>Elapsed time: 17 min.</w:t>
+        <w:t>Stop after 69 cycles</w:t>
+      </w:r>
+    </w:p>
+    <w:p>
+      <w:pPr>
+        <w:rPr>
+          <w:rFonts w:hint="default"/>
+          <w:b w:val="0"/>
+          <w:bCs w:val="0"/>
+          <w:lang w:val="en-US"/>
+        </w:rPr>
+      </w:pPr>
+      <w:r>
+        <w:rPr>
+          <w:rFonts w:hint="default"/>
+          <w:b w:val="0"/>
+          <w:bCs w:val="0"/>
+          <w:lang w:val="en-US"/>
+        </w:rPr>
+        <w:t>Elapsed time: 10 min.</w:t>
       </w:r>
     </w:p>
     <w:p>
@@ -3736,11 +4022,144 @@
       <w:pPr>
         <w:rPr>
           <w:rFonts w:hint="default"/>
-          <w:b w:val="0"/>
-          <w:bCs w:val="0"/>
-          <w:lang w:val="en-US"/>
-        </w:rPr>
-      </w:pPr>
+          <w:b/>
+          <w:bCs/>
+          <w:lang w:val="en-US"/>
+        </w:rPr>
+      </w:pPr>
+    </w:p>
+    <w:p>
+      <w:pPr>
+        <w:rPr>
+          <w:rFonts w:hint="default"/>
+          <w:b w:val="0"/>
+          <w:bCs w:val="0"/>
+          <w:lang w:val="en-US"/>
+        </w:rPr>
+      </w:pPr>
+      <w:r>
+        <w:rPr>
+          <w:rFonts w:hint="default"/>
+          <w:b/>
+          <w:bCs/>
+          <w:lang w:val="en-US"/>
+        </w:rPr>
+        <w:t>Enable both PermanenceDecrement = 0.3 and PermanenceIncrement = 0.3</w:t>
+      </w:r>
+    </w:p>
+    <w:p>
+      <w:pPr>
+        <w:rPr>
+          <w:rFonts w:hint="default"/>
+          <w:b w:val="0"/>
+          <w:bCs w:val="0"/>
+          <w:lang w:val="en-US"/>
+        </w:rPr>
+      </w:pPr>
+      <w:r>
+        <w:rPr>
+          <w:rFonts w:hint="default"/>
+          <w:b w:val="0"/>
+          <w:bCs w:val="0"/>
+          <w:lang w:val="en-US"/>
+        </w:rPr>
+        <w:t>Result Log for reaching saturated accuracy at 94.5945945945946</w:t>
+      </w:r>
+    </w:p>
+    <w:p>
+      <w:pPr>
+        <w:rPr>
+          <w:rFonts w:hint="default"/>
+          <w:b w:val="0"/>
+          <w:bCs w:val="0"/>
+          <w:lang w:val="en-US"/>
+        </w:rPr>
+      </w:pPr>
+      <w:r>
+        <w:rPr>
+          <w:rFonts w:hint="default"/>
+          <w:b w:val="0"/>
+          <w:bCs w:val="0"/>
+          <w:lang w:val="en-US"/>
+        </w:rPr>
+        <w:t>Label: Video 1</w:t>
+      </w:r>
+    </w:p>
+    <w:p>
+      <w:pPr>
+        <w:rPr>
+          <w:rFonts w:hint="default"/>
+          <w:b w:val="0"/>
+          <w:bCs w:val="0"/>
+          <w:lang w:val="en-US"/>
+        </w:rPr>
+      </w:pPr>
+      <w:r>
+        <w:rPr>
+          <w:rFonts w:hint="default"/>
+          <w:b w:val="0"/>
+          <w:bCs w:val="0"/>
+          <w:lang w:val="en-US"/>
+        </w:rPr>
+        <w:t>Video Name: final_61eeb9d16659f6012be9ea81_421400</w:t>
+      </w:r>
+    </w:p>
+    <w:p>
+      <w:pPr>
+        <w:rPr>
+          <w:rFonts w:hint="default"/>
+          <w:b w:val="0"/>
+          <w:bCs w:val="0"/>
+          <w:lang w:val="en-US"/>
+        </w:rPr>
+      </w:pPr>
+      <w:r>
+        <w:rPr>
+          <w:rFonts w:hint="default"/>
+          <w:b w:val="0"/>
+          <w:bCs w:val="0"/>
+          <w:lang w:val="en-US"/>
+        </w:rPr>
+        <w:t>Stop after 94 cycles</w:t>
+      </w:r>
+    </w:p>
+    <w:p>
+      <w:pPr>
+        <w:rPr>
+          <w:rFonts w:hint="default"/>
+          <w:b w:val="0"/>
+          <w:bCs w:val="0"/>
+          <w:lang w:val="en-US"/>
+        </w:rPr>
+      </w:pPr>
+      <w:r>
+        <w:rPr>
+          <w:rFonts w:hint="default"/>
+          <w:b w:val="0"/>
+          <w:bCs w:val="0"/>
+          <w:lang w:val="en-US"/>
+        </w:rPr>
+        <w:t>Elapsed time: 13 min.</w:t>
+      </w:r>
+    </w:p>
+    <w:p>
+      <w:pPr>
+        <w:rPr>
+          <w:rFonts w:hint="default"/>
+          <w:b w:val="0"/>
+          <w:bCs w:val="0"/>
+          <w:lang w:val="en-US"/>
+        </w:rPr>
+      </w:pPr>
+      <w:r>
+        <w:rPr>
+          <w:rFonts w:hint="default"/>
+          <w:b w:val="0"/>
+          <w:bCs w:val="0"/>
+          <w:lang w:val="en-US"/>
+        </w:rPr>
+        <w:t>reaching stable after enter newborn cycle 336.</w:t>
+      </w:r>
     </w:p>
     <w:p>
       <w:pPr>

</xml_diff>